<commit_message>
feat: update capital leter in testo
</commit_message>
<xml_diff>
--- a/assets/template.docx
+++ b/assets/template.docx
@@ -28472,231 +28472,231 @@
                 <w:szCs w:val="16"/>
                 <w:rtl w:val="0"/>
               </w:rPr>
-              <w:t xml:space="preserve">{TESTO_1}</w:t>
-            </w:r>
-          </w:p>
-        </w:tc>
-        <w:tc>
-          <w:tcPr>
-            <w:tcMar>
-              <w:top w:w="5.0" w:type="dxa"/>
-              <w:left w:w="5.0" w:type="dxa"/>
-              <w:bottom w:w="5.0" w:type="dxa"/>
-              <w:right w:w="5.0" w:type="dxa"/>
-            </w:tcMar>
-            <w:vAlign w:val="center"/>
-          </w:tcPr>
-          <w:p>
-            <w:pPr>
-              <w:widowControl w:val="0"/>
-              <w:spacing w:line="240" w:lineRule="auto"/>
-              <w:jc w:val="center"/>
-              <w:rPr>
-                <w:rFonts w:ascii="Calibri" w:cs="Calibri" w:eastAsia="Calibri" w:hAnsi="Calibri"/>
-                <w:sz w:val="16"/>
-                <w:szCs w:val="16"/>
-              </w:rPr>
-            </w:pPr>
-            <w:r>
-              <w:rPr>
-                <w:rFonts w:ascii="Calibri" w:cs="Calibri" w:eastAsia="Calibri" w:hAnsi="Calibri"/>
-                <w:sz w:val="16"/>
-                <w:szCs w:val="16"/>
-                <w:rtl w:val="0"/>
-              </w:rPr>
-              <w:t xml:space="preserve">{TESTO_2}</w:t>
-            </w:r>
-          </w:p>
-        </w:tc>
-        <w:tc>
-          <w:tcPr>
-            <w:tcMar>
-              <w:top w:w="5.0" w:type="dxa"/>
-              <w:left w:w="5.0" w:type="dxa"/>
-              <w:bottom w:w="5.0" w:type="dxa"/>
-              <w:right w:w="5.0" w:type="dxa"/>
-            </w:tcMar>
-            <w:vAlign w:val="center"/>
-          </w:tcPr>
-          <w:p>
-            <w:pPr>
-              <w:widowControl w:val="0"/>
-              <w:spacing w:line="240" w:lineRule="auto"/>
-              <w:jc w:val="center"/>
-              <w:rPr>
-                <w:rFonts w:ascii="Calibri" w:cs="Calibri" w:eastAsia="Calibri" w:hAnsi="Calibri"/>
-                <w:sz w:val="16"/>
-                <w:szCs w:val="16"/>
-              </w:rPr>
-            </w:pPr>
-            <w:r>
-              <w:rPr>
-                <w:rFonts w:ascii="Calibri" w:cs="Calibri" w:eastAsia="Calibri" w:hAnsi="Calibri"/>
-                <w:sz w:val="16"/>
-                <w:szCs w:val="16"/>
-                <w:rtl w:val="0"/>
-              </w:rPr>
-              <w:t xml:space="preserve">{TESTO_3}</w:t>
-            </w:r>
-          </w:p>
-        </w:tc>
-        <w:tc>
-          <w:tcPr>
-            <w:tcMar>
-              <w:top w:w="5.0" w:type="dxa"/>
-              <w:left w:w="5.0" w:type="dxa"/>
-              <w:bottom w:w="5.0" w:type="dxa"/>
-              <w:right w:w="5.0" w:type="dxa"/>
-            </w:tcMar>
-            <w:vAlign w:val="center"/>
-          </w:tcPr>
-          <w:p>
-            <w:pPr>
-              <w:widowControl w:val="0"/>
-              <w:spacing w:line="240" w:lineRule="auto"/>
-              <w:jc w:val="center"/>
-              <w:rPr>
-                <w:rFonts w:ascii="Calibri" w:cs="Calibri" w:eastAsia="Calibri" w:hAnsi="Calibri"/>
-                <w:sz w:val="16"/>
-                <w:szCs w:val="16"/>
-              </w:rPr>
-            </w:pPr>
-            <w:r>
-              <w:rPr>
-                <w:rFonts w:ascii="Calibri" w:cs="Calibri" w:eastAsia="Calibri" w:hAnsi="Calibri"/>
-                <w:sz w:val="16"/>
-                <w:szCs w:val="16"/>
-                <w:rtl w:val="0"/>
-              </w:rPr>
-              <w:t xml:space="preserve">{TESTO_4}</w:t>
-            </w:r>
-          </w:p>
-        </w:tc>
-        <w:tc>
-          <w:tcPr>
-            <w:tcMar>
-              <w:top w:w="5.0" w:type="dxa"/>
-              <w:left w:w="5.0" w:type="dxa"/>
-              <w:bottom w:w="5.0" w:type="dxa"/>
-              <w:right w:w="5.0" w:type="dxa"/>
-            </w:tcMar>
-            <w:vAlign w:val="center"/>
-          </w:tcPr>
-          <w:p>
-            <w:pPr>
-              <w:widowControl w:val="0"/>
-              <w:spacing w:line="240" w:lineRule="auto"/>
-              <w:jc w:val="center"/>
-              <w:rPr>
-                <w:rFonts w:ascii="Calibri" w:cs="Calibri" w:eastAsia="Calibri" w:hAnsi="Calibri"/>
-                <w:sz w:val="16"/>
-                <w:szCs w:val="16"/>
-              </w:rPr>
-            </w:pPr>
-            <w:r>
-              <w:rPr>
-                <w:rFonts w:ascii="Calibri" w:cs="Calibri" w:eastAsia="Calibri" w:hAnsi="Calibri"/>
-                <w:sz w:val="16"/>
-                <w:szCs w:val="16"/>
-                <w:rtl w:val="0"/>
-              </w:rPr>
-              <w:t xml:space="preserve">{TESTO_5}</w:t>
-            </w:r>
-          </w:p>
-        </w:tc>
-        <w:tc>
-          <w:tcPr>
-            <w:tcMar>
-              <w:top w:w="5.0" w:type="dxa"/>
-              <w:left w:w="5.0" w:type="dxa"/>
-              <w:bottom w:w="5.0" w:type="dxa"/>
-              <w:right w:w="5.0" w:type="dxa"/>
-            </w:tcMar>
-            <w:vAlign w:val="center"/>
-          </w:tcPr>
-          <w:p>
-            <w:pPr>
-              <w:widowControl w:val="0"/>
-              <w:spacing w:line="240" w:lineRule="auto"/>
-              <w:jc w:val="center"/>
-              <w:rPr>
-                <w:rFonts w:ascii="Calibri" w:cs="Calibri" w:eastAsia="Calibri" w:hAnsi="Calibri"/>
-                <w:sz w:val="16"/>
-                <w:szCs w:val="16"/>
-              </w:rPr>
-            </w:pPr>
-            <w:r>
-              <w:rPr>
-                <w:rFonts w:ascii="Calibri" w:cs="Calibri" w:eastAsia="Calibri" w:hAnsi="Calibri"/>
-                <w:sz w:val="16"/>
-                <w:szCs w:val="16"/>
-                <w:rtl w:val="0"/>
-              </w:rPr>
-              <w:t xml:space="preserve">{TESTO_6}</w:t>
-            </w:r>
-          </w:p>
-        </w:tc>
-        <w:tc>
-          <w:tcPr>
-            <w:tcMar>
-              <w:top w:w="5.0" w:type="dxa"/>
-              <w:left w:w="5.0" w:type="dxa"/>
-              <w:bottom w:w="5.0" w:type="dxa"/>
-              <w:right w:w="5.0" w:type="dxa"/>
-            </w:tcMar>
-            <w:vAlign w:val="center"/>
-          </w:tcPr>
-          <w:p>
-            <w:pPr>
-              <w:widowControl w:val="0"/>
-              <w:spacing w:line="240" w:lineRule="auto"/>
-              <w:jc w:val="center"/>
-              <w:rPr>
-                <w:rFonts w:ascii="Calibri" w:cs="Calibri" w:eastAsia="Calibri" w:hAnsi="Calibri"/>
-                <w:sz w:val="16"/>
-                <w:szCs w:val="16"/>
-              </w:rPr>
-            </w:pPr>
-            <w:r>
-              <w:rPr>
-                <w:rFonts w:ascii="Calibri" w:cs="Calibri" w:eastAsia="Calibri" w:hAnsi="Calibri"/>
-                <w:sz w:val="16"/>
-                <w:szCs w:val="16"/>
-                <w:rtl w:val="0"/>
-              </w:rPr>
-              <w:t xml:space="preserve">{TESTO_7}</w:t>
-            </w:r>
-          </w:p>
-        </w:tc>
-        <w:tc>
-          <w:tcPr>
-            <w:tcMar>
-              <w:top w:w="5.0" w:type="dxa"/>
-              <w:left w:w="5.0" w:type="dxa"/>
-              <w:bottom w:w="5.0" w:type="dxa"/>
-              <w:right w:w="5.0" w:type="dxa"/>
-            </w:tcMar>
-            <w:vAlign w:val="center"/>
-          </w:tcPr>
-          <w:p>
-            <w:pPr>
-              <w:widowControl w:val="0"/>
-              <w:spacing w:line="240" w:lineRule="auto"/>
-              <w:jc w:val="center"/>
-              <w:rPr>
-                <w:rFonts w:ascii="Calibri" w:cs="Calibri" w:eastAsia="Calibri" w:hAnsi="Calibri"/>
-                <w:sz w:val="16"/>
-                <w:szCs w:val="16"/>
-              </w:rPr>
-            </w:pPr>
-            <w:r>
-              <w:rPr>
-                <w:rFonts w:ascii="Calibri" w:cs="Calibri" w:eastAsia="Calibri" w:hAnsi="Calibri"/>
-                <w:sz w:val="16"/>
-                <w:szCs w:val="16"/>
-                <w:rtl w:val="0"/>
-              </w:rPr>
-              <w:t xml:space="preserve">{TESTO_8}</w:t>
+              <w:t xml:space="preserve">{testo_1}</w:t>
+            </w:r>
+          </w:p>
+        </w:tc>
+        <w:tc>
+          <w:tcPr>
+            <w:tcMar>
+              <w:top w:w="5.0" w:type="dxa"/>
+              <w:left w:w="5.0" w:type="dxa"/>
+              <w:bottom w:w="5.0" w:type="dxa"/>
+              <w:right w:w="5.0" w:type="dxa"/>
+            </w:tcMar>
+            <w:vAlign w:val="center"/>
+          </w:tcPr>
+          <w:p>
+            <w:pPr>
+              <w:widowControl w:val="0"/>
+              <w:spacing w:line="240" w:lineRule="auto"/>
+              <w:jc w:val="center"/>
+              <w:rPr>
+                <w:rFonts w:ascii="Calibri" w:cs="Calibri" w:eastAsia="Calibri" w:hAnsi="Calibri"/>
+                <w:sz w:val="16"/>
+                <w:szCs w:val="16"/>
+              </w:rPr>
+            </w:pPr>
+            <w:r>
+              <w:rPr>
+                <w:rFonts w:ascii="Calibri" w:cs="Calibri" w:eastAsia="Calibri" w:hAnsi="Calibri"/>
+                <w:sz w:val="16"/>
+                <w:szCs w:val="16"/>
+                <w:rtl w:val="0"/>
+              </w:rPr>
+              <w:t xml:space="preserve">{testo_2}</w:t>
+            </w:r>
+          </w:p>
+        </w:tc>
+        <w:tc>
+          <w:tcPr>
+            <w:tcMar>
+              <w:top w:w="5.0" w:type="dxa"/>
+              <w:left w:w="5.0" w:type="dxa"/>
+              <w:bottom w:w="5.0" w:type="dxa"/>
+              <w:right w:w="5.0" w:type="dxa"/>
+            </w:tcMar>
+            <w:vAlign w:val="center"/>
+          </w:tcPr>
+          <w:p>
+            <w:pPr>
+              <w:widowControl w:val="0"/>
+              <w:spacing w:line="240" w:lineRule="auto"/>
+              <w:jc w:val="center"/>
+              <w:rPr>
+                <w:rFonts w:ascii="Calibri" w:cs="Calibri" w:eastAsia="Calibri" w:hAnsi="Calibri"/>
+                <w:sz w:val="16"/>
+                <w:szCs w:val="16"/>
+              </w:rPr>
+            </w:pPr>
+            <w:r>
+              <w:rPr>
+                <w:rFonts w:ascii="Calibri" w:cs="Calibri" w:eastAsia="Calibri" w:hAnsi="Calibri"/>
+                <w:sz w:val="16"/>
+                <w:szCs w:val="16"/>
+                <w:rtl w:val="0"/>
+              </w:rPr>
+              <w:t xml:space="preserve">{testo_3}</w:t>
+            </w:r>
+          </w:p>
+        </w:tc>
+        <w:tc>
+          <w:tcPr>
+            <w:tcMar>
+              <w:top w:w="5.0" w:type="dxa"/>
+              <w:left w:w="5.0" w:type="dxa"/>
+              <w:bottom w:w="5.0" w:type="dxa"/>
+              <w:right w:w="5.0" w:type="dxa"/>
+            </w:tcMar>
+            <w:vAlign w:val="center"/>
+          </w:tcPr>
+          <w:p>
+            <w:pPr>
+              <w:widowControl w:val="0"/>
+              <w:spacing w:line="240" w:lineRule="auto"/>
+              <w:jc w:val="center"/>
+              <w:rPr>
+                <w:rFonts w:ascii="Calibri" w:cs="Calibri" w:eastAsia="Calibri" w:hAnsi="Calibri"/>
+                <w:sz w:val="16"/>
+                <w:szCs w:val="16"/>
+              </w:rPr>
+            </w:pPr>
+            <w:r>
+              <w:rPr>
+                <w:rFonts w:ascii="Calibri" w:cs="Calibri" w:eastAsia="Calibri" w:hAnsi="Calibri"/>
+                <w:sz w:val="16"/>
+                <w:szCs w:val="16"/>
+                <w:rtl w:val="0"/>
+              </w:rPr>
+              <w:t xml:space="preserve">{testo_4}</w:t>
+            </w:r>
+          </w:p>
+        </w:tc>
+        <w:tc>
+          <w:tcPr>
+            <w:tcMar>
+              <w:top w:w="5.0" w:type="dxa"/>
+              <w:left w:w="5.0" w:type="dxa"/>
+              <w:bottom w:w="5.0" w:type="dxa"/>
+              <w:right w:w="5.0" w:type="dxa"/>
+            </w:tcMar>
+            <w:vAlign w:val="center"/>
+          </w:tcPr>
+          <w:p>
+            <w:pPr>
+              <w:widowControl w:val="0"/>
+              <w:spacing w:line="240" w:lineRule="auto"/>
+              <w:jc w:val="center"/>
+              <w:rPr>
+                <w:rFonts w:ascii="Calibri" w:cs="Calibri" w:eastAsia="Calibri" w:hAnsi="Calibri"/>
+                <w:sz w:val="16"/>
+                <w:szCs w:val="16"/>
+              </w:rPr>
+            </w:pPr>
+            <w:r>
+              <w:rPr>
+                <w:rFonts w:ascii="Calibri" w:cs="Calibri" w:eastAsia="Calibri" w:hAnsi="Calibri"/>
+                <w:sz w:val="16"/>
+                <w:szCs w:val="16"/>
+                <w:rtl w:val="0"/>
+              </w:rPr>
+              <w:t xml:space="preserve">{testo_5}</w:t>
+            </w:r>
+          </w:p>
+        </w:tc>
+        <w:tc>
+          <w:tcPr>
+            <w:tcMar>
+              <w:top w:w="5.0" w:type="dxa"/>
+              <w:left w:w="5.0" w:type="dxa"/>
+              <w:bottom w:w="5.0" w:type="dxa"/>
+              <w:right w:w="5.0" w:type="dxa"/>
+            </w:tcMar>
+            <w:vAlign w:val="center"/>
+          </w:tcPr>
+          <w:p>
+            <w:pPr>
+              <w:widowControl w:val="0"/>
+              <w:spacing w:line="240" w:lineRule="auto"/>
+              <w:jc w:val="center"/>
+              <w:rPr>
+                <w:rFonts w:ascii="Calibri" w:cs="Calibri" w:eastAsia="Calibri" w:hAnsi="Calibri"/>
+                <w:sz w:val="16"/>
+                <w:szCs w:val="16"/>
+              </w:rPr>
+            </w:pPr>
+            <w:r>
+              <w:rPr>
+                <w:rFonts w:ascii="Calibri" w:cs="Calibri" w:eastAsia="Calibri" w:hAnsi="Calibri"/>
+                <w:sz w:val="16"/>
+                <w:szCs w:val="16"/>
+                <w:rtl w:val="0"/>
+              </w:rPr>
+              <w:t xml:space="preserve">{testo_6}</w:t>
+            </w:r>
+          </w:p>
+        </w:tc>
+        <w:tc>
+          <w:tcPr>
+            <w:tcMar>
+              <w:top w:w="5.0" w:type="dxa"/>
+              <w:left w:w="5.0" w:type="dxa"/>
+              <w:bottom w:w="5.0" w:type="dxa"/>
+              <w:right w:w="5.0" w:type="dxa"/>
+            </w:tcMar>
+            <w:vAlign w:val="center"/>
+          </w:tcPr>
+          <w:p>
+            <w:pPr>
+              <w:widowControl w:val="0"/>
+              <w:spacing w:line="240" w:lineRule="auto"/>
+              <w:jc w:val="center"/>
+              <w:rPr>
+                <w:rFonts w:ascii="Calibri" w:cs="Calibri" w:eastAsia="Calibri" w:hAnsi="Calibri"/>
+                <w:sz w:val="16"/>
+                <w:szCs w:val="16"/>
+              </w:rPr>
+            </w:pPr>
+            <w:r>
+              <w:rPr>
+                <w:rFonts w:ascii="Calibri" w:cs="Calibri" w:eastAsia="Calibri" w:hAnsi="Calibri"/>
+                <w:sz w:val="16"/>
+                <w:szCs w:val="16"/>
+                <w:rtl w:val="0"/>
+              </w:rPr>
+              <w:t xml:space="preserve">{testo_7}</w:t>
+            </w:r>
+          </w:p>
+        </w:tc>
+        <w:tc>
+          <w:tcPr>
+            <w:tcMar>
+              <w:top w:w="5.0" w:type="dxa"/>
+              <w:left w:w="5.0" w:type="dxa"/>
+              <w:bottom w:w="5.0" w:type="dxa"/>
+              <w:right w:w="5.0" w:type="dxa"/>
+            </w:tcMar>
+            <w:vAlign w:val="center"/>
+          </w:tcPr>
+          <w:p>
+            <w:pPr>
+              <w:widowControl w:val="0"/>
+              <w:spacing w:line="240" w:lineRule="auto"/>
+              <w:jc w:val="center"/>
+              <w:rPr>
+                <w:rFonts w:ascii="Calibri" w:cs="Calibri" w:eastAsia="Calibri" w:hAnsi="Calibri"/>
+                <w:sz w:val="16"/>
+                <w:szCs w:val="16"/>
+              </w:rPr>
+            </w:pPr>
+            <w:r>
+              <w:rPr>
+                <w:rFonts w:ascii="Calibri" w:cs="Calibri" w:eastAsia="Calibri" w:hAnsi="Calibri"/>
+                <w:sz w:val="16"/>
+                <w:szCs w:val="16"/>
+                <w:rtl w:val="0"/>
+              </w:rPr>
+              <w:t xml:space="preserve">{testo_8}</w:t>
             </w:r>
           </w:p>
         </w:tc>
@@ -29950,7 +29950,7 @@
     <w:sdt>
       <w:sdtPr>
         <w:lock w:val="contentLocked"/>
-        <w:id w:val="1117895641"/>
+        <w:id w:val="449296242"/>
         <w:tag w:val="goog_rdk_0"/>
       </w:sdtPr>
       <w:sdtContent>

</xml_diff>

<commit_message>
fix: remove coloroc and aspecto from template
</commit_message>
<xml_diff>
--- a/assets/template.docx
+++ b/assets/template.docx
@@ -29950,7 +29950,7 @@
     <w:sdt>
       <w:sdtPr>
         <w:lock w:val="contentLocked"/>
-        <w:id w:val="449296242"/>
+        <w:id w:val="-1670327746"/>
         <w:tag w:val="goog_rdk_0"/>
       </w:sdtPr>
       <w:sdtContent>
@@ -30624,594 +30624,6 @@
                     <w:rtl w:val="0"/>
                   </w:rPr>
                   <w:t xml:space="preserve">ORINA COMPLETA</w:t>
-                </w:r>
-              </w:p>
-            </w:tc>
-          </w:tr>
-          <w:tr>
-            <w:trPr>
-              <w:cantSplit w:val="0"/>
-              <w:tblHeader w:val="0"/>
-            </w:trPr>
-            <w:tc>
-              <w:tcPr>
-                <w:tcMar>
-                  <w:top w:w="5.0" w:type="dxa"/>
-                  <w:left w:w="5.0" w:type="dxa"/>
-                  <w:bottom w:w="5.0" w:type="dxa"/>
-                  <w:right w:w="5.0" w:type="dxa"/>
-                </w:tcMar>
-                <w:vAlign w:val="center"/>
-              </w:tcPr>
-              <w:p>
-                <w:pPr>
-                  <w:widowControl w:val="0"/>
-                  <w:spacing w:line="240" w:lineRule="auto"/>
-                  <w:jc w:val="center"/>
-                  <w:rPr>
-                    <w:rFonts w:ascii="Calibri" w:cs="Calibri" w:eastAsia="Calibri" w:hAnsi="Calibri"/>
-                    <w:sz w:val="16"/>
-                    <w:szCs w:val="16"/>
-                  </w:rPr>
-                </w:pPr>
-                <w:r>
-                  <w:rPr>
-                    <w:rFonts w:ascii="Calibri" w:cs="Calibri" w:eastAsia="Calibri" w:hAnsi="Calibri"/>
-                    <w:sz w:val="16"/>
-                    <w:szCs w:val="16"/>
-                    <w:rtl w:val="0"/>
-                  </w:rPr>
-                  <w:t xml:space="preserve">COLOR</w:t>
-                </w:r>
-              </w:p>
-            </w:tc>
-            <w:tc>
-              <w:tcPr>
-                <w:tcMar>
-                  <w:top w:w="5.0" w:type="dxa"/>
-                  <w:left w:w="5.0" w:type="dxa"/>
-                  <w:bottom w:w="5.0" w:type="dxa"/>
-                  <w:right w:w="5.0" w:type="dxa"/>
-                </w:tcMar>
-                <w:vAlign w:val="center"/>
-              </w:tcPr>
-              <w:p>
-                <w:pPr>
-                  <w:widowControl w:val="0"/>
-                  <w:spacing w:line="240" w:lineRule="auto"/>
-                  <w:jc w:val="center"/>
-                  <w:rPr>
-                    <w:rFonts w:ascii="Calibri" w:cs="Calibri" w:eastAsia="Calibri" w:hAnsi="Calibri"/>
-                    <w:sz w:val="16"/>
-                    <w:szCs w:val="16"/>
-                  </w:rPr>
-                </w:pPr>
-                <w:r>
-                  <w:rPr>
-                    <w:rFonts w:ascii="Calibri" w:cs="Calibri" w:eastAsia="Calibri" w:hAnsi="Calibri"/>
-                    <w:sz w:val="16"/>
-                    <w:szCs w:val="16"/>
-                    <w:rtl w:val="0"/>
-                  </w:rPr>
-                  <w:t xml:space="preserve">{coloroc_1}</w:t>
-                </w:r>
-              </w:p>
-            </w:tc>
-            <w:tc>
-              <w:tcPr>
-                <w:tcMar>
-                  <w:top w:w="5.0" w:type="dxa"/>
-                  <w:left w:w="5.0" w:type="dxa"/>
-                  <w:bottom w:w="5.0" w:type="dxa"/>
-                  <w:right w:w="5.0" w:type="dxa"/>
-                </w:tcMar>
-                <w:vAlign w:val="center"/>
-              </w:tcPr>
-              <w:p>
-                <w:pPr>
-                  <w:widowControl w:val="0"/>
-                  <w:spacing w:line="240" w:lineRule="auto"/>
-                  <w:jc w:val="center"/>
-                  <w:rPr>
-                    <w:rFonts w:ascii="Calibri" w:cs="Calibri" w:eastAsia="Calibri" w:hAnsi="Calibri"/>
-                    <w:sz w:val="16"/>
-                    <w:szCs w:val="16"/>
-                  </w:rPr>
-                </w:pPr>
-                <w:r>
-                  <w:rPr>
-                    <w:rFonts w:ascii="Calibri" w:cs="Calibri" w:eastAsia="Calibri" w:hAnsi="Calibri"/>
-                    <w:sz w:val="16"/>
-                    <w:szCs w:val="16"/>
-                    <w:rtl w:val="0"/>
-                  </w:rPr>
-                  <w:t xml:space="preserve">{coloroc_2}</w:t>
-                </w:r>
-              </w:p>
-            </w:tc>
-            <w:tc>
-              <w:tcPr>
-                <w:tcMar>
-                  <w:top w:w="5.0" w:type="dxa"/>
-                  <w:left w:w="5.0" w:type="dxa"/>
-                  <w:bottom w:w="5.0" w:type="dxa"/>
-                  <w:right w:w="5.0" w:type="dxa"/>
-                </w:tcMar>
-                <w:vAlign w:val="center"/>
-              </w:tcPr>
-              <w:p>
-                <w:pPr>
-                  <w:widowControl w:val="0"/>
-                  <w:spacing w:line="240" w:lineRule="auto"/>
-                  <w:jc w:val="center"/>
-                  <w:rPr>
-                    <w:rFonts w:ascii="Calibri" w:cs="Calibri" w:eastAsia="Calibri" w:hAnsi="Calibri"/>
-                    <w:sz w:val="16"/>
-                    <w:szCs w:val="16"/>
-                  </w:rPr>
-                </w:pPr>
-                <w:r>
-                  <w:rPr>
-                    <w:rFonts w:ascii="Calibri" w:cs="Calibri" w:eastAsia="Calibri" w:hAnsi="Calibri"/>
-                    <w:sz w:val="16"/>
-                    <w:szCs w:val="16"/>
-                    <w:rtl w:val="0"/>
-                  </w:rPr>
-                  <w:t xml:space="preserve">{coloroc_3}</w:t>
-                </w:r>
-              </w:p>
-            </w:tc>
-            <w:tc>
-              <w:tcPr>
-                <w:tcMar>
-                  <w:top w:w="5.0" w:type="dxa"/>
-                  <w:left w:w="5.0" w:type="dxa"/>
-                  <w:bottom w:w="5.0" w:type="dxa"/>
-                  <w:right w:w="5.0" w:type="dxa"/>
-                </w:tcMar>
-                <w:vAlign w:val="center"/>
-              </w:tcPr>
-              <w:p>
-                <w:pPr>
-                  <w:widowControl w:val="0"/>
-                  <w:spacing w:line="240" w:lineRule="auto"/>
-                  <w:jc w:val="center"/>
-                  <w:rPr>
-                    <w:rFonts w:ascii="Calibri" w:cs="Calibri" w:eastAsia="Calibri" w:hAnsi="Calibri"/>
-                    <w:sz w:val="16"/>
-                    <w:szCs w:val="16"/>
-                  </w:rPr>
-                </w:pPr>
-                <w:r>
-                  <w:rPr>
-                    <w:rFonts w:ascii="Calibri" w:cs="Calibri" w:eastAsia="Calibri" w:hAnsi="Calibri"/>
-                    <w:sz w:val="16"/>
-                    <w:szCs w:val="16"/>
-                    <w:rtl w:val="0"/>
-                  </w:rPr>
-                  <w:t xml:space="preserve">{coloroc_4}</w:t>
-                </w:r>
-              </w:p>
-            </w:tc>
-            <w:tc>
-              <w:tcPr>
-                <w:tcMar>
-                  <w:top w:w="5.0" w:type="dxa"/>
-                  <w:left w:w="5.0" w:type="dxa"/>
-                  <w:bottom w:w="5.0" w:type="dxa"/>
-                  <w:right w:w="5.0" w:type="dxa"/>
-                </w:tcMar>
-                <w:vAlign w:val="center"/>
-              </w:tcPr>
-              <w:p>
-                <w:pPr>
-                  <w:widowControl w:val="0"/>
-                  <w:spacing w:line="240" w:lineRule="auto"/>
-                  <w:jc w:val="center"/>
-                  <w:rPr>
-                    <w:rFonts w:ascii="Calibri" w:cs="Calibri" w:eastAsia="Calibri" w:hAnsi="Calibri"/>
-                    <w:sz w:val="16"/>
-                    <w:szCs w:val="16"/>
-                  </w:rPr>
-                </w:pPr>
-                <w:r>
-                  <w:rPr>
-                    <w:rFonts w:ascii="Calibri" w:cs="Calibri" w:eastAsia="Calibri" w:hAnsi="Calibri"/>
-                    <w:sz w:val="16"/>
-                    <w:szCs w:val="16"/>
-                    <w:rtl w:val="0"/>
-                  </w:rPr>
-                  <w:t xml:space="preserve">{coloroc_5}</w:t>
-                </w:r>
-              </w:p>
-            </w:tc>
-            <w:tc>
-              <w:tcPr>
-                <w:tcMar>
-                  <w:top w:w="5.0" w:type="dxa"/>
-                  <w:left w:w="5.0" w:type="dxa"/>
-                  <w:bottom w:w="5.0" w:type="dxa"/>
-                  <w:right w:w="5.0" w:type="dxa"/>
-                </w:tcMar>
-                <w:vAlign w:val="center"/>
-              </w:tcPr>
-              <w:p>
-                <w:pPr>
-                  <w:widowControl w:val="0"/>
-                  <w:spacing w:line="240" w:lineRule="auto"/>
-                  <w:jc w:val="center"/>
-                  <w:rPr>
-                    <w:rFonts w:ascii="Calibri" w:cs="Calibri" w:eastAsia="Calibri" w:hAnsi="Calibri"/>
-                    <w:sz w:val="16"/>
-                    <w:szCs w:val="16"/>
-                  </w:rPr>
-                </w:pPr>
-                <w:r>
-                  <w:rPr>
-                    <w:rFonts w:ascii="Calibri" w:cs="Calibri" w:eastAsia="Calibri" w:hAnsi="Calibri"/>
-                    <w:sz w:val="16"/>
-                    <w:szCs w:val="16"/>
-                    <w:rtl w:val="0"/>
-                  </w:rPr>
-                  <w:t xml:space="preserve">{coloroc_6}</w:t>
-                </w:r>
-              </w:p>
-            </w:tc>
-            <w:tc>
-              <w:tcPr>
-                <w:tcMar>
-                  <w:top w:w="5.0" w:type="dxa"/>
-                  <w:left w:w="5.0" w:type="dxa"/>
-                  <w:bottom w:w="5.0" w:type="dxa"/>
-                  <w:right w:w="5.0" w:type="dxa"/>
-                </w:tcMar>
-                <w:vAlign w:val="center"/>
-              </w:tcPr>
-              <w:p>
-                <w:pPr>
-                  <w:widowControl w:val="0"/>
-                  <w:spacing w:line="240" w:lineRule="auto"/>
-                  <w:jc w:val="center"/>
-                  <w:rPr>
-                    <w:rFonts w:ascii="Calibri" w:cs="Calibri" w:eastAsia="Calibri" w:hAnsi="Calibri"/>
-                    <w:sz w:val="16"/>
-                    <w:szCs w:val="16"/>
-                  </w:rPr>
-                </w:pPr>
-                <w:r>
-                  <w:rPr>
-                    <w:rFonts w:ascii="Calibri" w:cs="Calibri" w:eastAsia="Calibri" w:hAnsi="Calibri"/>
-                    <w:sz w:val="16"/>
-                    <w:szCs w:val="16"/>
-                    <w:rtl w:val="0"/>
-                  </w:rPr>
-                  <w:t xml:space="preserve">{coloroc_7}</w:t>
-                </w:r>
-              </w:p>
-            </w:tc>
-            <w:tc>
-              <w:tcPr>
-                <w:tcMar>
-                  <w:top w:w="5.0" w:type="dxa"/>
-                  <w:left w:w="5.0" w:type="dxa"/>
-                  <w:bottom w:w="5.0" w:type="dxa"/>
-                  <w:right w:w="5.0" w:type="dxa"/>
-                </w:tcMar>
-                <w:vAlign w:val="center"/>
-              </w:tcPr>
-              <w:p>
-                <w:pPr>
-                  <w:widowControl w:val="0"/>
-                  <w:spacing w:line="240" w:lineRule="auto"/>
-                  <w:jc w:val="center"/>
-                  <w:rPr>
-                    <w:rFonts w:ascii="Calibri" w:cs="Calibri" w:eastAsia="Calibri" w:hAnsi="Calibri"/>
-                    <w:sz w:val="16"/>
-                    <w:szCs w:val="16"/>
-                  </w:rPr>
-                </w:pPr>
-                <w:r>
-                  <w:rPr>
-                    <w:rFonts w:ascii="Calibri" w:cs="Calibri" w:eastAsia="Calibri" w:hAnsi="Calibri"/>
-                    <w:sz w:val="16"/>
-                    <w:szCs w:val="16"/>
-                    <w:rtl w:val="0"/>
-                  </w:rPr>
-                  <w:t xml:space="preserve">{coloroc_8}</w:t>
-                </w:r>
-              </w:p>
-            </w:tc>
-          </w:tr>
-          <w:tr>
-            <w:trPr>
-              <w:cantSplit w:val="0"/>
-              <w:tblHeader w:val="0"/>
-            </w:trPr>
-            <w:tc>
-              <w:tcPr>
-                <w:tcMar>
-                  <w:top w:w="5.0" w:type="dxa"/>
-                  <w:left w:w="5.0" w:type="dxa"/>
-                  <w:bottom w:w="5.0" w:type="dxa"/>
-                  <w:right w:w="5.0" w:type="dxa"/>
-                </w:tcMar>
-                <w:vAlign w:val="center"/>
-              </w:tcPr>
-              <w:p>
-                <w:pPr>
-                  <w:widowControl w:val="0"/>
-                  <w:spacing w:line="240" w:lineRule="auto"/>
-                  <w:jc w:val="center"/>
-                  <w:rPr>
-                    <w:rFonts w:ascii="Calibri" w:cs="Calibri" w:eastAsia="Calibri" w:hAnsi="Calibri"/>
-                    <w:sz w:val="16"/>
-                    <w:szCs w:val="16"/>
-                  </w:rPr>
-                </w:pPr>
-                <w:r>
-                  <w:rPr>
-                    <w:rFonts w:ascii="Calibri" w:cs="Calibri" w:eastAsia="Calibri" w:hAnsi="Calibri"/>
-                    <w:sz w:val="16"/>
-                    <w:szCs w:val="16"/>
-                    <w:rtl w:val="0"/>
-                  </w:rPr>
-                  <w:t xml:space="preserve">ASPECTO</w:t>
-                </w:r>
-              </w:p>
-            </w:tc>
-            <w:tc>
-              <w:tcPr>
-                <w:tcMar>
-                  <w:top w:w="5.0" w:type="dxa"/>
-                  <w:left w:w="5.0" w:type="dxa"/>
-                  <w:bottom w:w="5.0" w:type="dxa"/>
-                  <w:right w:w="5.0" w:type="dxa"/>
-                </w:tcMar>
-                <w:vAlign w:val="center"/>
-              </w:tcPr>
-              <w:p>
-                <w:pPr>
-                  <w:widowControl w:val="0"/>
-                  <w:spacing w:line="240" w:lineRule="auto"/>
-                  <w:jc w:val="center"/>
-                  <w:rPr>
-                    <w:rFonts w:ascii="Calibri" w:cs="Calibri" w:eastAsia="Calibri" w:hAnsi="Calibri"/>
-                    <w:sz w:val="16"/>
-                    <w:szCs w:val="16"/>
-                  </w:rPr>
-                </w:pPr>
-                <w:r>
-                  <w:rPr>
-                    <w:rFonts w:ascii="Calibri" w:cs="Calibri" w:eastAsia="Calibri" w:hAnsi="Calibri"/>
-                    <w:sz w:val="16"/>
-                    <w:szCs w:val="16"/>
-                    <w:rtl w:val="0"/>
-                  </w:rPr>
-                  <w:t xml:space="preserve">{aspectooc_1}</w:t>
-                </w:r>
-              </w:p>
-            </w:tc>
-            <w:tc>
-              <w:tcPr>
-                <w:tcMar>
-                  <w:top w:w="5.0" w:type="dxa"/>
-                  <w:left w:w="5.0" w:type="dxa"/>
-                  <w:bottom w:w="5.0" w:type="dxa"/>
-                  <w:right w:w="5.0" w:type="dxa"/>
-                </w:tcMar>
-                <w:vAlign w:val="center"/>
-              </w:tcPr>
-              <w:p>
-                <w:pPr>
-                  <w:widowControl w:val="0"/>
-                  <w:spacing w:line="240" w:lineRule="auto"/>
-                  <w:jc w:val="center"/>
-                  <w:rPr>
-                    <w:rFonts w:ascii="Calibri" w:cs="Calibri" w:eastAsia="Calibri" w:hAnsi="Calibri"/>
-                    <w:sz w:val="16"/>
-                    <w:szCs w:val="16"/>
-                  </w:rPr>
-                </w:pPr>
-                <w:r>
-                  <w:rPr>
-                    <w:rFonts w:ascii="Calibri" w:cs="Calibri" w:eastAsia="Calibri" w:hAnsi="Calibri"/>
-                    <w:sz w:val="16"/>
-                    <w:szCs w:val="16"/>
-                    <w:rtl w:val="0"/>
-                  </w:rPr>
-                  <w:t xml:space="preserve">{aspectooc_2}</w:t>
-                </w:r>
-              </w:p>
-            </w:tc>
-            <w:tc>
-              <w:tcPr>
-                <w:tcMar>
-                  <w:top w:w="5.0" w:type="dxa"/>
-                  <w:left w:w="5.0" w:type="dxa"/>
-                  <w:bottom w:w="5.0" w:type="dxa"/>
-                  <w:right w:w="5.0" w:type="dxa"/>
-                </w:tcMar>
-                <w:vAlign w:val="center"/>
-              </w:tcPr>
-              <w:p>
-                <w:pPr>
-                  <w:widowControl w:val="0"/>
-                  <w:spacing w:line="240" w:lineRule="auto"/>
-                  <w:jc w:val="center"/>
-                  <w:rPr>
-                    <w:rFonts w:ascii="Calibri" w:cs="Calibri" w:eastAsia="Calibri" w:hAnsi="Calibri"/>
-                    <w:sz w:val="16"/>
-                    <w:szCs w:val="16"/>
-                  </w:rPr>
-                </w:pPr>
-                <w:r>
-                  <w:rPr>
-                    <w:rFonts w:ascii="Calibri" w:cs="Calibri" w:eastAsia="Calibri" w:hAnsi="Calibri"/>
-                    <w:sz w:val="16"/>
-                    <w:szCs w:val="16"/>
-                    <w:rtl w:val="0"/>
-                  </w:rPr>
-                  <w:t xml:space="preserve">{aspectooc_3}</w:t>
-                </w:r>
-              </w:p>
-            </w:tc>
-            <w:tc>
-              <w:tcPr>
-                <w:tcMar>
-                  <w:top w:w="5.0" w:type="dxa"/>
-                  <w:left w:w="5.0" w:type="dxa"/>
-                  <w:bottom w:w="5.0" w:type="dxa"/>
-                  <w:right w:w="5.0" w:type="dxa"/>
-                </w:tcMar>
-                <w:vAlign w:val="center"/>
-              </w:tcPr>
-              <w:p>
-                <w:pPr>
-                  <w:widowControl w:val="0"/>
-                  <w:spacing w:line="240" w:lineRule="auto"/>
-                  <w:jc w:val="center"/>
-                  <w:rPr>
-                    <w:rFonts w:ascii="Calibri" w:cs="Calibri" w:eastAsia="Calibri" w:hAnsi="Calibri"/>
-                    <w:sz w:val="16"/>
-                    <w:szCs w:val="16"/>
-                  </w:rPr>
-                </w:pPr>
-                <w:r>
-                  <w:rPr>
-                    <w:rFonts w:ascii="Calibri" w:cs="Calibri" w:eastAsia="Calibri" w:hAnsi="Calibri"/>
-                    <w:sz w:val="16"/>
-                    <w:szCs w:val="16"/>
-                    <w:rtl w:val="0"/>
-                  </w:rPr>
-                  <w:t xml:space="preserve">{aspectooc_4}</w:t>
-                </w:r>
-              </w:p>
-            </w:tc>
-            <w:tc>
-              <w:tcPr>
-                <w:tcMar>
-                  <w:top w:w="5.0" w:type="dxa"/>
-                  <w:left w:w="5.0" w:type="dxa"/>
-                  <w:bottom w:w="5.0" w:type="dxa"/>
-                  <w:right w:w="5.0" w:type="dxa"/>
-                </w:tcMar>
-                <w:vAlign w:val="center"/>
-              </w:tcPr>
-              <w:p>
-                <w:pPr>
-                  <w:widowControl w:val="0"/>
-                  <w:spacing w:line="240" w:lineRule="auto"/>
-                  <w:jc w:val="center"/>
-                  <w:rPr>
-                    <w:rFonts w:ascii="Calibri" w:cs="Calibri" w:eastAsia="Calibri" w:hAnsi="Calibri"/>
-                    <w:sz w:val="16"/>
-                    <w:szCs w:val="16"/>
-                  </w:rPr>
-                </w:pPr>
-                <w:r>
-                  <w:rPr>
-                    <w:rFonts w:ascii="Calibri" w:cs="Calibri" w:eastAsia="Calibri" w:hAnsi="Calibri"/>
-                    <w:sz w:val="16"/>
-                    <w:szCs w:val="16"/>
-                    <w:rtl w:val="0"/>
-                  </w:rPr>
-                  <w:t xml:space="preserve">{aspectooc_5}</w:t>
-                </w:r>
-              </w:p>
-            </w:tc>
-            <w:tc>
-              <w:tcPr>
-                <w:tcMar>
-                  <w:top w:w="5.0" w:type="dxa"/>
-                  <w:left w:w="5.0" w:type="dxa"/>
-                  <w:bottom w:w="5.0" w:type="dxa"/>
-                  <w:right w:w="5.0" w:type="dxa"/>
-                </w:tcMar>
-                <w:vAlign w:val="center"/>
-              </w:tcPr>
-              <w:p>
-                <w:pPr>
-                  <w:widowControl w:val="0"/>
-                  <w:spacing w:line="240" w:lineRule="auto"/>
-                  <w:jc w:val="center"/>
-                  <w:rPr>
-                    <w:rFonts w:ascii="Calibri" w:cs="Calibri" w:eastAsia="Calibri" w:hAnsi="Calibri"/>
-                    <w:sz w:val="16"/>
-                    <w:szCs w:val="16"/>
-                  </w:rPr>
-                </w:pPr>
-                <w:r>
-                  <w:rPr>
-                    <w:rFonts w:ascii="Calibri" w:cs="Calibri" w:eastAsia="Calibri" w:hAnsi="Calibri"/>
-                    <w:sz w:val="16"/>
-                    <w:szCs w:val="16"/>
-                    <w:rtl w:val="0"/>
-                  </w:rPr>
-                  <w:t xml:space="preserve">{aspectooc_6}</w:t>
-                </w:r>
-              </w:p>
-            </w:tc>
-            <w:tc>
-              <w:tcPr>
-                <w:tcMar>
-                  <w:top w:w="5.0" w:type="dxa"/>
-                  <w:left w:w="5.0" w:type="dxa"/>
-                  <w:bottom w:w="5.0" w:type="dxa"/>
-                  <w:right w:w="5.0" w:type="dxa"/>
-                </w:tcMar>
-                <w:vAlign w:val="center"/>
-              </w:tcPr>
-              <w:p>
-                <w:pPr>
-                  <w:widowControl w:val="0"/>
-                  <w:spacing w:line="240" w:lineRule="auto"/>
-                  <w:jc w:val="center"/>
-                  <w:rPr>
-                    <w:rFonts w:ascii="Calibri" w:cs="Calibri" w:eastAsia="Calibri" w:hAnsi="Calibri"/>
-                    <w:sz w:val="16"/>
-                    <w:szCs w:val="16"/>
-                  </w:rPr>
-                </w:pPr>
-                <w:r>
-                  <w:rPr>
-                    <w:rFonts w:ascii="Calibri" w:cs="Calibri" w:eastAsia="Calibri" w:hAnsi="Calibri"/>
-                    <w:sz w:val="16"/>
-                    <w:szCs w:val="16"/>
-                    <w:rtl w:val="0"/>
-                  </w:rPr>
-                  <w:t xml:space="preserve">{aspectooc_7}</w:t>
-                </w:r>
-              </w:p>
-            </w:tc>
-            <w:tc>
-              <w:tcPr>
-                <w:tcMar>
-                  <w:top w:w="5.0" w:type="dxa"/>
-                  <w:left w:w="5.0" w:type="dxa"/>
-                  <w:bottom w:w="5.0" w:type="dxa"/>
-                  <w:right w:w="5.0" w:type="dxa"/>
-                </w:tcMar>
-                <w:vAlign w:val="center"/>
-              </w:tcPr>
-              <w:p>
-                <w:pPr>
-                  <w:widowControl w:val="0"/>
-                  <w:spacing w:line="240" w:lineRule="auto"/>
-                  <w:jc w:val="center"/>
-                  <w:rPr>
-                    <w:rFonts w:ascii="Calibri" w:cs="Calibri" w:eastAsia="Calibri" w:hAnsi="Calibri"/>
-                    <w:sz w:val="16"/>
-                    <w:szCs w:val="16"/>
-                  </w:rPr>
-                </w:pPr>
-                <w:r>
-                  <w:rPr>
-                    <w:rFonts w:ascii="Calibri" w:cs="Calibri" w:eastAsia="Calibri" w:hAnsi="Calibri"/>
-                    <w:sz w:val="16"/>
-                    <w:szCs w:val="16"/>
-                    <w:rtl w:val="0"/>
-                  </w:rPr>
-                  <w:t xml:space="preserve">{aspectooc_8}</w:t>
                 </w:r>
               </w:p>
             </w:tc>

</xml_diff>